<commit_message>
documentacion para plan de tesis
</commit_message>
<xml_diff>
--- a/src/R/tesis/docs/Nota_aceptacion_director.docx
+++ b/src/R/tesis/docs/Nota_aceptacion_director.docx
@@ -1,6 +1,6 @@
 
 <file path=word/document.xml><?xml version="1.0" encoding="utf-8"?>
-<w:document xmlns:wpc="http://schemas.microsoft.com/office/word/2010/wordprocessingCanvas" xmlns:cx="http://schemas.microsoft.com/office/drawing/2014/chartex" xmlns:cx1="http://schemas.microsoft.com/office/drawing/2015/9/8/chartex" xmlns:cx2="http://schemas.microsoft.com/office/drawing/2015/10/21/chartex" xmlns:cx3="http://schemas.microsoft.com/office/drawing/2016/5/9/chartex" xmlns:cx4="http://schemas.microsoft.com/office/drawing/2016/5/10/chartex" xmlns:cx5="http://schemas.microsoft.com/office/drawing/2016/5/11/chartex" xmlns:cx6="http://schemas.microsoft.com/office/drawing/2016/5/12/chartex" xmlns:cx7="http://schemas.microsoft.com/office/drawing/2016/5/13/chartex" xmlns:cx8="http://schemas.microsoft.com/office/drawing/2016/5/14/chartex" xmlns:mc="http://schemas.openxmlformats.org/markup-compatibility/2006" xmlns:aink="http://schemas.microsoft.com/office/drawing/2016/ink" xmlns:am3d="http://schemas.microsoft.com/office/drawing/2017/model3d" xmlns:o="urn:schemas-microsoft-com:office:office" xmlns:r="http://schemas.openxmlformats.org/officeDocument/2006/relationships" xmlns:m="http://schemas.openxmlformats.org/officeDocument/2006/math" xmlns:v="urn:schemas-microsoft-com:vml" xmlns:wp14="http://schemas.microsoft.com/office/word/2010/wordprocessingDrawing" xmlns:wp="http://schemas.openxmlformats.org/drawingml/2006/wordprocessingDrawing" xmlns:w10="urn:schemas-microsoft-com:office:word" xmlns:w="http://schemas.openxmlformats.org/wordprocessingml/2006/main" xmlns:w14="http://schemas.microsoft.com/office/word/2010/wordml" xmlns:w15="http://schemas.microsoft.com/office/word/2012/wordml" xmlns:w16cex="http://schemas.microsoft.com/office/word/2018/wordml/cex" xmlns:w16cid="http://schemas.microsoft.com/office/word/2016/wordml/cid" xmlns:w16="http://schemas.microsoft.com/office/word/2018/wordml" xmlns:w16sdtdh="http://schemas.microsoft.com/office/word/2020/wordml/sdtdatahash" xmlns:w16se="http://schemas.microsoft.com/office/word/2015/wordml/symex" xmlns:wpg="http://schemas.microsoft.com/office/word/2010/wordprocessingGroup" xmlns:wpi="http://schemas.microsoft.com/office/word/2010/wordprocessingInk" xmlns:wne="http://schemas.microsoft.com/office/word/2006/wordml" xmlns:wps="http://schemas.microsoft.com/office/word/2010/wordprocessingShape" mc:Ignorable="w14 w15 w16se w16cid w16 w16cex w16sdtdh wp14">
+<w:document xmlns:wpc="http://schemas.microsoft.com/office/word/2010/wordprocessingCanvas" xmlns:cx="http://schemas.microsoft.com/office/drawing/2014/chartex" xmlns:cx1="http://schemas.microsoft.com/office/drawing/2015/9/8/chartex" xmlns:cx2="http://schemas.microsoft.com/office/drawing/2015/10/21/chartex" xmlns:cx3="http://schemas.microsoft.com/office/drawing/2016/5/9/chartex" xmlns:cx4="http://schemas.microsoft.com/office/drawing/2016/5/10/chartex" xmlns:cx5="http://schemas.microsoft.com/office/drawing/2016/5/11/chartex" xmlns:cx6="http://schemas.microsoft.com/office/drawing/2016/5/12/chartex" xmlns:cx7="http://schemas.microsoft.com/office/drawing/2016/5/13/chartex" xmlns:cx8="http://schemas.microsoft.com/office/drawing/2016/5/14/chartex" xmlns:mc="http://schemas.openxmlformats.org/markup-compatibility/2006" xmlns:aink="http://schemas.microsoft.com/office/drawing/2016/ink" xmlns:am3d="http://schemas.microsoft.com/office/drawing/2017/model3d" xmlns:o="urn:schemas-microsoft-com:office:office" xmlns:r="http://schemas.openxmlformats.org/officeDocument/2006/relationships" xmlns:m="http://schemas.openxmlformats.org/officeDocument/2006/math" xmlns:v="urn:schemas-microsoft-com:vml" xmlns:wp14="http://schemas.microsoft.com/office/word/2010/wordprocessingDrawing" xmlns:wp="http://schemas.openxmlformats.org/drawingml/2006/wordprocessingDrawing" xmlns:w10="urn:schemas-microsoft-com:office:word" xmlns:w="http://schemas.openxmlformats.org/wordprocessingml/2006/main" xmlns:w14="http://schemas.microsoft.com/office/word/2010/wordml" xmlns:w15="http://schemas.microsoft.com/office/word/2012/wordml" xmlns:w16cex="http://schemas.microsoft.com/office/word/2018/wordml/cex" xmlns:w16cid="http://schemas.microsoft.com/office/word/2016/wordml/cid" xmlns:w16="http://schemas.microsoft.com/office/word/2018/wordml" xmlns:w16sdtdh="http://schemas.microsoft.com/office/word/2020/wordml/sdtdatahash" xmlns:w16se="http://schemas.microsoft.com/office/word/2015/wordml/symex" xmlns:wpg="http://schemas.microsoft.com/office/word/2010/wordprocessingGroup" xmlns:wpi="http://schemas.microsoft.com/office/word/2010/wordprocessingInk" xmlns:wne="http://schemas.microsoft.com/office/word/2006/wordml" xmlns:wps="http://schemas.microsoft.com/office/word/2010/wordprocessingShape" xmlns:a="http://schemas.openxmlformats.org/drawingml/2006/main" xmlns:pic="http://schemas.openxmlformats.org/drawingml/2006/picture" xmlns:a14="http://schemas.microsoft.com/office/drawing/2010/main" mc:Ignorable="w14 w15 w16se w16cid w16 w16cex w16sdtdh wp14">
   <w:body>
     <w:p>
       <w:pPr>
@@ -14,19 +14,21 @@
         <w:rPr>
           <w:lang w:val="es-AR"/>
         </w:rPr>
-        <w:t xml:space="preserve">Ciudad Autónoma de Buenos AIres, </w:t>
-      </w:r>
-      <w:r>
-        <w:rPr>
-          <w:lang w:val="es-AR"/>
-        </w:rPr>
-        <w:t>15 de junio</w:t>
-      </w:r>
-      <w:r>
-        <w:rPr>
-          <w:lang w:val="es-AR"/>
-        </w:rPr>
-        <w:t xml:space="preserve"> 2021</w:t>
+        <w:t xml:space="preserve">Ciudad Autónoma de Buenos </w:t>
+      </w:r>
+      <w:proofErr w:type="spellStart"/>
+      <w:r>
+        <w:rPr>
+          <w:lang w:val="es-AR"/>
+        </w:rPr>
+        <w:t>AIres</w:t>
+      </w:r>
+      <w:proofErr w:type="spellEnd"/>
+      <w:r>
+        <w:rPr>
+          <w:lang w:val="es-AR"/>
+        </w:rPr>
+        <w:t>, 15 de junio 2021</w:t>
       </w:r>
     </w:p>
     <w:p>
@@ -239,58 +241,67 @@
     <w:p>
       <w:pPr>
         <w:pStyle w:val="LO-normal"/>
-      </w:pPr>
-    </w:p>
-    <w:p>
-      <w:pPr>
-        <w:pStyle w:val="LO-normal"/>
-      </w:pPr>
-    </w:p>
-    <w:p>
-      <w:pPr>
-        <w:pStyle w:val="LO-normal"/>
-      </w:pPr>
-    </w:p>
-    <w:p>
-      <w:pPr>
-        <w:pStyle w:val="LO-normal"/>
-      </w:pPr>
-    </w:p>
-    <w:p>
-      <w:pPr>
-        <w:pStyle w:val="LO-normal"/>
-      </w:pPr>
-    </w:p>
-    <w:p>
-      <w:pPr>
-        <w:pStyle w:val="LO-normal"/>
-        <w:jc w:val="right"/>
-      </w:pPr>
-      <w:r>
-        <w:tab/>
-      </w:r>
-      <w:r>
-        <w:tab/>
-      </w:r>
-      <w:r>
-        <w:tab/>
-      </w:r>
-      <w:r>
-        <w:tab/>
-      </w:r>
-      <w:r>
-        <w:tab/>
-      </w:r>
-      <w:r>
-        <w:tab/>
-      </w:r>
-      <w:r>
-        <w:tab/>
-        <w:t>Andrés Farall</w:t>
+        <w:rPr>
+          <w:sz w:val="22"/>
+          <w:szCs w:val="22"/>
+          <w:lang w:val="es-AR"/>
+        </w:rPr>
+      </w:pPr>
+      <w:r>
+        <w:drawing>
+          <wp:inline wp14:editId="6E0D7580" wp14:anchorId="1E453408">
+            <wp:extent cx="1343025" cy="749856"/>
+            <wp:effectExtent l="0" t="0" r="0" b="0"/>
+            <wp:docPr id="935164287" name="" title=""/>
+            <wp:cNvGraphicFramePr>
+              <a:graphicFrameLocks noChangeAspect="1"/>
+            </wp:cNvGraphicFramePr>
+            <a:graphic>
+              <a:graphicData uri="http://schemas.openxmlformats.org/drawingml/2006/picture">
+                <pic:pic>
+                  <pic:nvPicPr>
+                    <pic:cNvPr id="0" name=""/>
+                    <pic:cNvPicPr/>
+                  </pic:nvPicPr>
+                  <pic:blipFill>
+                    <a:blip r:embed="R275650e1515e4c76">
+                      <a:extLst>
+                        <a:ext xmlns:a="http://schemas.openxmlformats.org/drawingml/2006/main" uri="{28A0092B-C50C-407E-A947-70E740481C1C}">
+                          <a14:useLocalDpi val="0"/>
+                        </a:ext>
+                      </a:extLst>
+                    </a:blip>
+                    <a:stretch>
+                      <a:fillRect/>
+                    </a:stretch>
+                  </pic:blipFill>
+                  <pic:spPr>
+                    <a:xfrm>
+                      <a:off x="0" y="0"/>
+                      <a:ext cx="1343025" cy="749856"/>
+                    </a:xfrm>
+                    <a:prstGeom prst="rect">
+                      <a:avLst/>
+                    </a:prstGeom>
+                  </pic:spPr>
+                </pic:pic>
+              </a:graphicData>
+            </a:graphic>
+          </wp:inline>
+        </w:drawing>
+      </w:r>
+    </w:p>
+    <w:p>
+      <w:pPr>
+        <w:pStyle w:val="LO-normal"/>
+      </w:pPr>
+      <w:r>
+        <w:rPr/>
+        <w:t xml:space="preserve">    Andrés Farall</w:t>
       </w:r>
     </w:p>
     <w:sectPr>
-      <w:pgSz w:w="11906" w:h="16838"/>
+      <w:pgSz w:w="11906" w:h="16838" w:orient="portrait"/>
       <w:pgMar w:top="1440" w:right="1440" w:bottom="1440" w:left="1440" w:header="0" w:footer="0" w:gutter="0"/>
       <w:pgNumType w:start="1"/>
       <w:cols w:space="720"/>
@@ -302,11 +313,11 @@
 </file>
 
 <file path=word/styles.xml><?xml version="1.0" encoding="utf-8"?>
-<w:styles xmlns:mc="http://schemas.openxmlformats.org/markup-compatibility/2006" xmlns:r="http://schemas.openxmlformats.org/officeDocument/2006/relationships" xmlns:w="http://schemas.openxmlformats.org/wordprocessingml/2006/main" xmlns:w14="http://schemas.microsoft.com/office/word/2010/wordml" xmlns:w15="http://schemas.microsoft.com/office/word/2012/wordml" xmlns:w16cex="http://schemas.microsoft.com/office/word/2018/wordml/cex" xmlns:w16cid="http://schemas.microsoft.com/office/word/2016/wordml/cid" xmlns:w16="http://schemas.microsoft.com/office/word/2018/wordml" xmlns:w16sdtdh="http://schemas.microsoft.com/office/word/2020/wordml/sdtdatahash" xmlns:w16se="http://schemas.microsoft.com/office/word/2015/wordml/symex" mc:Ignorable="w14 w15 w16se w16cid w16 w16cex w16sdtdh">
+<w:styles xmlns:wp14="http://schemas.microsoft.com/office/word/2010/wordprocessingDrawing" xmlns:mc="http://schemas.openxmlformats.org/markup-compatibility/2006" xmlns:r="http://schemas.openxmlformats.org/officeDocument/2006/relationships" xmlns:w="http://schemas.openxmlformats.org/wordprocessingml/2006/main" xmlns:w14="http://schemas.microsoft.com/office/word/2010/wordml" xmlns:w15="http://schemas.microsoft.com/office/word/2012/wordml" xmlns:w16cex="http://schemas.microsoft.com/office/word/2018/wordml/cex" xmlns:w16cid="http://schemas.microsoft.com/office/word/2016/wordml/cid" xmlns:w16="http://schemas.microsoft.com/office/word/2018/wordml" xmlns:w16sdtdh="http://schemas.microsoft.com/office/word/2020/wordml/sdtdatahash" xmlns:w16se="http://schemas.microsoft.com/office/word/2015/wordml/symex" mc:Ignorable="w14 w15 w16se w16cid w16 w16cex w16sdtdh wp14">
   <w:docDefaults>
     <w:rPrDefault>
       <w:rPr>
-        <w:rFonts w:ascii="Arial" w:eastAsia="Arial" w:hAnsi="Arial" w:cs="Arial"/>
+        <w:rFonts w:ascii="Arial" w:hAnsi="Arial" w:eastAsia="Arial" w:cs="Arial"/>
         <w:szCs w:val="22"/>
         <w:lang w:val="en-US" w:eastAsia="zh-CN" w:bidi="hi-IN"/>
       </w:rPr>
@@ -320,14 +331,14 @@
   <w:latentStyles w:defLockedState="0" w:defUIPriority="99" w:defSemiHidden="0" w:defUnhideWhenUsed="0" w:defQFormat="0" w:count="376">
     <w:lsdException w:name="Normal" w:uiPriority="0" w:qFormat="1"/>
     <w:lsdException w:name="heading 1" w:uiPriority="9" w:qFormat="1"/>
-    <w:lsdException w:name="heading 2" w:semiHidden="1" w:uiPriority="9" w:unhideWhenUsed="1" w:qFormat="1"/>
-    <w:lsdException w:name="heading 3" w:semiHidden="1" w:uiPriority="9" w:unhideWhenUsed="1" w:qFormat="1"/>
-    <w:lsdException w:name="heading 4" w:semiHidden="1" w:uiPriority="9" w:unhideWhenUsed="1" w:qFormat="1"/>
-    <w:lsdException w:name="heading 5" w:semiHidden="1" w:uiPriority="9" w:unhideWhenUsed="1" w:qFormat="1"/>
-    <w:lsdException w:name="heading 6" w:semiHidden="1" w:uiPriority="9" w:unhideWhenUsed="1" w:qFormat="1"/>
-    <w:lsdException w:name="heading 7" w:semiHidden="1" w:uiPriority="9" w:unhideWhenUsed="1" w:qFormat="1"/>
-    <w:lsdException w:name="heading 8" w:semiHidden="1" w:uiPriority="9" w:unhideWhenUsed="1" w:qFormat="1"/>
-    <w:lsdException w:name="heading 9" w:semiHidden="1" w:uiPriority="9" w:unhideWhenUsed="1" w:qFormat="1"/>
+    <w:lsdException w:name="heading 2" w:uiPriority="9" w:semiHidden="1" w:unhideWhenUsed="1" w:qFormat="1"/>
+    <w:lsdException w:name="heading 3" w:uiPriority="9" w:semiHidden="1" w:unhideWhenUsed="1" w:qFormat="1"/>
+    <w:lsdException w:name="heading 4" w:uiPriority="9" w:semiHidden="1" w:unhideWhenUsed="1" w:qFormat="1"/>
+    <w:lsdException w:name="heading 5" w:uiPriority="9" w:semiHidden="1" w:unhideWhenUsed="1" w:qFormat="1"/>
+    <w:lsdException w:name="heading 6" w:uiPriority="9" w:semiHidden="1" w:unhideWhenUsed="1" w:qFormat="1"/>
+    <w:lsdException w:name="heading 7" w:uiPriority="9" w:semiHidden="1" w:unhideWhenUsed="1" w:qFormat="1"/>
+    <w:lsdException w:name="heading 8" w:uiPriority="9" w:semiHidden="1" w:unhideWhenUsed="1" w:qFormat="1"/>
+    <w:lsdException w:name="heading 9" w:uiPriority="9" w:semiHidden="1" w:unhideWhenUsed="1" w:qFormat="1"/>
     <w:lsdException w:name="index 1" w:semiHidden="1" w:unhideWhenUsed="1"/>
     <w:lsdException w:name="index 2" w:semiHidden="1" w:unhideWhenUsed="1"/>
     <w:lsdException w:name="index 3" w:semiHidden="1" w:unhideWhenUsed="1"/>
@@ -337,22 +348,22 @@
     <w:lsdException w:name="index 7" w:semiHidden="1" w:unhideWhenUsed="1"/>
     <w:lsdException w:name="index 8" w:semiHidden="1" w:unhideWhenUsed="1"/>
     <w:lsdException w:name="index 9" w:semiHidden="1" w:unhideWhenUsed="1"/>
-    <w:lsdException w:name="toc 1" w:semiHidden="1" w:uiPriority="39" w:unhideWhenUsed="1"/>
-    <w:lsdException w:name="toc 2" w:semiHidden="1" w:uiPriority="39" w:unhideWhenUsed="1"/>
-    <w:lsdException w:name="toc 3" w:semiHidden="1" w:uiPriority="39" w:unhideWhenUsed="1"/>
-    <w:lsdException w:name="toc 4" w:semiHidden="1" w:uiPriority="39" w:unhideWhenUsed="1"/>
-    <w:lsdException w:name="toc 5" w:semiHidden="1" w:uiPriority="39" w:unhideWhenUsed="1"/>
-    <w:lsdException w:name="toc 6" w:semiHidden="1" w:uiPriority="39" w:unhideWhenUsed="1"/>
-    <w:lsdException w:name="toc 7" w:semiHidden="1" w:uiPriority="39" w:unhideWhenUsed="1"/>
-    <w:lsdException w:name="toc 8" w:semiHidden="1" w:uiPriority="39" w:unhideWhenUsed="1"/>
-    <w:lsdException w:name="toc 9" w:semiHidden="1" w:uiPriority="39" w:unhideWhenUsed="1"/>
+    <w:lsdException w:name="toc 1" w:uiPriority="39" w:semiHidden="1" w:unhideWhenUsed="1"/>
+    <w:lsdException w:name="toc 2" w:uiPriority="39" w:semiHidden="1" w:unhideWhenUsed="1"/>
+    <w:lsdException w:name="toc 3" w:uiPriority="39" w:semiHidden="1" w:unhideWhenUsed="1"/>
+    <w:lsdException w:name="toc 4" w:uiPriority="39" w:semiHidden="1" w:unhideWhenUsed="1"/>
+    <w:lsdException w:name="toc 5" w:uiPriority="39" w:semiHidden="1" w:unhideWhenUsed="1"/>
+    <w:lsdException w:name="toc 6" w:uiPriority="39" w:semiHidden="1" w:unhideWhenUsed="1"/>
+    <w:lsdException w:name="toc 7" w:uiPriority="39" w:semiHidden="1" w:unhideWhenUsed="1"/>
+    <w:lsdException w:name="toc 8" w:uiPriority="39" w:semiHidden="1" w:unhideWhenUsed="1"/>
+    <w:lsdException w:name="toc 9" w:uiPriority="39" w:semiHidden="1" w:unhideWhenUsed="1"/>
     <w:lsdException w:name="Normal Indent" w:semiHidden="1" w:unhideWhenUsed="1"/>
     <w:lsdException w:name="footnote text" w:semiHidden="1" w:unhideWhenUsed="1"/>
     <w:lsdException w:name="annotation text" w:semiHidden="1" w:unhideWhenUsed="1"/>
     <w:lsdException w:name="header" w:semiHidden="1" w:unhideWhenUsed="1"/>
     <w:lsdException w:name="footer" w:semiHidden="1" w:unhideWhenUsed="1"/>
     <w:lsdException w:name="index heading" w:semiHidden="1" w:unhideWhenUsed="1"/>
-    <w:lsdException w:name="caption" w:semiHidden="1" w:uiPriority="35" w:unhideWhenUsed="1" w:qFormat="1"/>
+    <w:lsdException w:name="caption" w:uiPriority="35" w:semiHidden="1" w:unhideWhenUsed="1" w:qFormat="1"/>
     <w:lsdException w:name="table of figures" w:semiHidden="1" w:unhideWhenUsed="1"/>
     <w:lsdException w:name="envelope address" w:semiHidden="1" w:unhideWhenUsed="1"/>
     <w:lsdException w:name="envelope return" w:semiHidden="1" w:unhideWhenUsed="1"/>
@@ -383,7 +394,7 @@
     <w:lsdException w:name="Title" w:uiPriority="10" w:qFormat="1"/>
     <w:lsdException w:name="Closing" w:semiHidden="1" w:unhideWhenUsed="1"/>
     <w:lsdException w:name="Signature" w:semiHidden="1" w:unhideWhenUsed="1"/>
-    <w:lsdException w:name="Default Paragraph Font" w:semiHidden="1" w:uiPriority="1" w:unhideWhenUsed="1"/>
+    <w:lsdException w:name="Default Paragraph Font" w:uiPriority="1" w:semiHidden="1" w:unhideWhenUsed="1"/>
     <w:lsdException w:name="Body Text" w:semiHidden="1" w:unhideWhenUsed="1"/>
     <w:lsdException w:name="Body Text Indent" w:semiHidden="1" w:unhideWhenUsed="1"/>
     <w:lsdException w:name="List Continue" w:semiHidden="1" w:unhideWhenUsed="1"/>
@@ -583,8 +594,8 @@
     <w:lsdException w:name="Subtle Reference" w:uiPriority="31" w:qFormat="1"/>
     <w:lsdException w:name="Intense Reference" w:uiPriority="32" w:qFormat="1"/>
     <w:lsdException w:name="Book Title" w:uiPriority="33" w:qFormat="1"/>
-    <w:lsdException w:name="Bibliography" w:semiHidden="1" w:uiPriority="37" w:unhideWhenUsed="1"/>
-    <w:lsdException w:name="TOC Heading" w:semiHidden="1" w:uiPriority="39" w:unhideWhenUsed="1" w:qFormat="1"/>
+    <w:lsdException w:name="Bibliography" w:uiPriority="37" w:semiHidden="1" w:unhideWhenUsed="1"/>
+    <w:lsdException w:name="TOC Heading" w:uiPriority="39" w:semiHidden="1" w:unhideWhenUsed="1" w:qFormat="1"/>
     <w:lsdException w:name="Plain Table 1" w:uiPriority="41"/>
     <w:lsdException w:name="Plain Table 2" w:uiPriority="42"/>
     <w:lsdException w:name="Plain Table 3" w:uiPriority="43"/>
@@ -695,7 +706,7 @@
     <w:lsdException w:name="Unresolved Mention" w:semiHidden="1" w:unhideWhenUsed="1"/>
     <w:lsdException w:name="Smart Link" w:semiHidden="1" w:unhideWhenUsed="1"/>
   </w:latentStyles>
-  <w:style w:type="paragraph" w:default="1" w:styleId="Normal">
+  <w:style w:type="paragraph" w:styleId="Normal" w:default="1">
     <w:name w:val="Normal"/>
     <w:qFormat/>
     <w:pPr>
@@ -818,13 +829,13 @@
       <w:color w:val="666666"/>
     </w:rPr>
   </w:style>
-  <w:style w:type="character" w:default="1" w:styleId="Fuentedeprrafopredeter">
+  <w:style w:type="character" w:styleId="Fuentedeprrafopredeter" w:default="1">
     <w:name w:val="Default Paragraph Font"/>
     <w:uiPriority w:val="1"/>
     <w:semiHidden/>
     <w:unhideWhenUsed/>
   </w:style>
-  <w:style w:type="table" w:default="1" w:styleId="Tablanormal">
+  <w:style w:type="table" w:styleId="Tablanormal" w:default="1">
     <w:name w:val="Normal Table"/>
     <w:uiPriority w:val="99"/>
     <w:semiHidden/>
@@ -839,7 +850,7 @@
       </w:tblCellMar>
     </w:tblPr>
   </w:style>
-  <w:style w:type="numbering" w:default="1" w:styleId="Sinlista">
+  <w:style w:type="numbering" w:styleId="Sinlista" w:default="1">
     <w:name w:val="No List"/>
     <w:uiPriority w:val="99"/>
     <w:semiHidden/>
@@ -891,7 +902,7 @@
       <w:szCs w:val="24"/>
     </w:rPr>
   </w:style>
-  <w:style w:type="paragraph" w:customStyle="1" w:styleId="ndice">
+  <w:style w:type="paragraph" w:styleId="ndice" w:customStyle="1">
     <w:name w:val="Índice"/>
     <w:basedOn w:val="Normal"/>
     <w:qFormat/>
@@ -902,7 +913,7 @@
       <w:rFonts w:cs="Noto Sans Devanagari"/>
     </w:rPr>
   </w:style>
-  <w:style w:type="paragraph" w:customStyle="1" w:styleId="LO-normal">
+  <w:style w:type="paragraph" w:styleId="LO-normal" w:customStyle="1">
     <w:name w:val="LO-normal"/>
     <w:qFormat/>
     <w:pPr>
@@ -929,8 +940,8 @@
       <w:szCs w:val="30"/>
     </w:rPr>
   </w:style>
-  <w:style w:type="table" w:customStyle="1" w:styleId="TableNormal">
-    <w:name w:val="Table Normal"/>
+  <w:style w:type="table" w:styleId="TableNormal" w:customStyle="1">
+    <w:name w:val="Normal Table0"/>
     <w:tblPr>
       <w:tblCellMar>
         <w:top w:w="0" w:type="dxa"/>

</xml_diff>